<commit_message>
lesson 5 and 6
</commit_message>
<xml_diff>
--- a/Process/SOL 1/Lesson 4 Strengthened in God [Reflection].docx
+++ b/Process/SOL 1/Lesson 4 Strengthened in God [Reflection].docx
@@ -10,6 +10,7 @@
           <w:sz w:val="26"/>
         </w:rPr>
       </w:pPr>
+      <w:bookmarkStart w:id="0" w:name="_GoBack"/>
       <w:r>
         <w:rPr>
           <w:b/>
@@ -236,7 +237,14 @@
         </w:rPr>
         <w:t>Reflection:</w:t>
       </w:r>
-    </w:p>
+      <w:r>
+        <w:rPr>
+          <w:sz w:val="26"/>
+        </w:rPr>
+        <w:t xml:space="preserve"> </w:t>
+      </w:r>
+    </w:p>
+    <w:bookmarkEnd w:id="0"/>
     <w:p>
       <w:pPr>
         <w:rPr>
@@ -259,15 +267,7 @@
         <w:rPr>
           <w:sz w:val="26"/>
         </w:rPr>
-        <w:t xml:space="preserve"> from living the life that God ha</w:t>
-      </w:r>
-      <w:bookmarkStart w:id="0" w:name="_GoBack"/>
-      <w:bookmarkEnd w:id="0"/>
-      <w:r>
-        <w:rPr>
-          <w:sz w:val="26"/>
-        </w:rPr>
-        <w:t>s called me are the things that I didn’t do or experience</w:t>
+        <w:t xml:space="preserve"> from living the life that God has called me are the things that I didn’t do or experience</w:t>
       </w:r>
       <w:r>
         <w:rPr>

</xml_diff>